<commit_message>
Ajuste no formato do source para o eclipse
</commit_message>
<xml_diff>
--- a/Documento de requisitos.docx
+++ b/Documento de requisitos.docx
@@ -3,107 +3,144 @@
 <w:document xmlns:wpc="http://schemas.microsoft.com/office/word/2010/wordprocessingCanvas" xmlns:cx="http://schemas.microsoft.com/office/drawing/2014/chartex" xmlns:mc="http://schemas.openxmlformats.org/markup-compatibility/2006" xmlns:o="urn:schemas-microsoft-com:office:office" xmlns:r="http://schemas.openxmlformats.org/officeDocument/2006/relationships" xmlns:m="http://schemas.openxmlformats.org/officeDocument/2006/math" xmlns:v="urn:schemas-microsoft-com:vml" xmlns:wp14="http://schemas.microsoft.com/office/word/2010/wordprocessingDrawing" xmlns:wp="http://schemas.openxmlformats.org/drawingml/2006/wordprocessingDrawing" xmlns:w10="urn:schemas-microsoft-com:office:word" xmlns:w="http://schemas.openxmlformats.org/wordprocessingml/2006/main" xmlns:w14="http://schemas.microsoft.com/office/word/2010/wordml" xmlns:w15="http://schemas.microsoft.com/office/word/2012/wordml" xmlns:w16se="http://schemas.microsoft.com/office/word/2015/wordml/symex" xmlns:wpg="http://schemas.microsoft.com/office/word/2010/wordprocessingGroup" xmlns:wpi="http://schemas.microsoft.com/office/word/2010/wordprocessingInk" xmlns:wne="http://schemas.microsoft.com/office/word/2006/wordml" xmlns:wps="http://schemas.microsoft.com/office/word/2010/wordprocessingShape" mc:Ignorable="w14 w15 w16se wp14">
   <w:body>
     <w:p>
+      <w:pPr>
+        <w:jc w:val="both"/>
+      </w:pPr>
       <w:r>
         <w:t>Documento de requisitos</w:t>
       </w:r>
     </w:p>
     <w:p>
-      <w:r>
-        <w:t xml:space="preserve">O </w:t>
+      <w:pPr>
+        <w:jc w:val="both"/>
+      </w:pPr>
+      <w:r>
+        <w:t>O Hiper</w:t>
+      </w:r>
+      <w:r>
+        <w:t>m</w:t>
+      </w:r>
+      <w:r>
+        <w:t xml:space="preserve">ercado </w:t>
       </w:r>
       <w:proofErr w:type="spellStart"/>
       <w:r>
-        <w:t>Hiper</w:t>
+        <w:t>Edmélio</w:t>
       </w:r>
       <w:proofErr w:type="spellEnd"/>
       <w:r>
-        <w:t xml:space="preserve"> Mercado </w:t>
+        <w:t xml:space="preserve"> precisa registrar suas vendas! A </w:t>
       </w:r>
       <w:proofErr w:type="spellStart"/>
       <w:r>
-        <w:t>Edmélio</w:t>
+        <w:t>super</w:t>
       </w:r>
       <w:proofErr w:type="spellEnd"/>
       <w:r>
-        <w:t xml:space="preserve"> precisa registrar suas vendas! A </w:t>
-      </w:r>
-      <w:proofErr w:type="spellStart"/>
-      <w:r>
-        <w:t>super</w:t>
-      </w:r>
-      <w:proofErr w:type="spellEnd"/>
-      <w:r>
-        <w:t xml:space="preserve"> inauguração se aproxima e são esperados muitos clientes. Estes serão atendidos em 5 caixas que contarão com um operador cada. Os operadores precisam de auxílio para registrar os produtos o mais rápido possível.</w:t>
-      </w:r>
-    </w:p>
-    <w:p>
-      <w:r>
-        <w:t>O gerente muito esperto percebeu que não poderia fazer o processo de registro das vendas usando uma calculadora convencional, caneta e papel. Resolveu então contratar uma consultoria para entender seu problema e construir uma solução tecnológica.</w:t>
-      </w:r>
-    </w:p>
-    <w:p>
-      <w:r>
-        <w:t>A solução deve contemplar o registro dos operadores, claro não podemos ter qualquer um acessando o sistema!</w:t>
-      </w:r>
-    </w:p>
-    <w:p>
-      <w:r>
-        <w:t>Deve ser possível cadastrar previamente os produtos e seus preços, é o básico!</w:t>
-      </w:r>
-    </w:p>
-    <w:p>
-      <w:r>
-        <w:t>Deve ser possível cadastrar promoções para os produtos, e tem que ser fácil!</w:t>
-      </w:r>
-    </w:p>
-    <w:p>
-      <w:r>
-        <w:t xml:space="preserve">É imprescindível registrar uma venda, nela haverá um ou mais produtos e sempre será </w:t>
-      </w:r>
-      <w:proofErr w:type="gramStart"/>
-      <w:r>
-        <w:t>executada</w:t>
-      </w:r>
-      <w:proofErr w:type="gramEnd"/>
-      <w:r>
-        <w:t xml:space="preserve"> por um operador.</w:t>
-      </w:r>
-    </w:p>
-    <w:p>
-      <w:r>
-        <w:t xml:space="preserve">É imprescindível registrar o pagamento da venda, </w:t>
-      </w:r>
-      <w:proofErr w:type="spellStart"/>
-      <w:r>
-        <w:t>dã</w:t>
-      </w:r>
-      <w:proofErr w:type="spellEnd"/>
-      <w:r>
-        <w:t>!</w:t>
-      </w:r>
-    </w:p>
-    <w:p>
-      <w:r>
-        <w:t>Seria legal ao final do dia saber o quanto foi vendido, e outros relatórios que eu eventualmente venha querer (provavelmente serão muitos!).</w:t>
-      </w:r>
-    </w:p>
-    <w:p>
-      <w:r>
-        <w:t xml:space="preserve">Ah e peguem </w:t>
-      </w:r>
-      <w:proofErr w:type="gramStart"/>
-      <w:r>
-        <w:t>leve..</w:t>
-      </w:r>
-      <w:proofErr w:type="gramEnd"/>
-      <w:r>
-        <w:t xml:space="preserve"> meus funcionários não podem ter dificuldade de opera a solução </w:t>
-      </w:r>
-      <w:r>
-        <w:t>tecnológica</w:t>
+        <w:t xml:space="preserve"> inauguração se aproxima e são esperados muitos clientes. Estes serão atendidos em 5 caixas que contarão com um operador cada. Os operadores precisam de auxílio para registrar os produt</w:t>
       </w:r>
       <w:bookmarkStart w:id="0" w:name="_GoBack"/>
       <w:bookmarkEnd w:id="0"/>
+      <w:r>
+        <w:t>os o mais rápido possível.</w:t>
+      </w:r>
+    </w:p>
+    <w:p>
+      <w:pPr>
+        <w:jc w:val="both"/>
+      </w:pPr>
+      <w:r>
+        <w:t>O gerente muito esperto percebeu que não poderia fazer o processo de registro das vendas usando uma calculadora convencional, caneta e papel. Resolveu então contratar uma consultoria para entender seu problema e construir uma solução tecnológica.</w:t>
+      </w:r>
+    </w:p>
+    <w:p>
+      <w:pPr>
+        <w:jc w:val="both"/>
+      </w:pPr>
+      <w:r>
+        <w:t>A solução deve contemplar o registro dos operadores, claro não podemos ter qualquer um acessando o sistema!</w:t>
+      </w:r>
+    </w:p>
+    <w:p>
+      <w:pPr>
+        <w:jc w:val="both"/>
+      </w:pPr>
+      <w:r>
+        <w:t>Deve ser possível cadastrar previamente os produtos e seus preços, é o básico!</w:t>
+      </w:r>
+    </w:p>
+    <w:p>
+      <w:pPr>
+        <w:jc w:val="both"/>
+      </w:pPr>
+      <w:r>
+        <w:t>Deve ser possível cadastrar promoções para os produtos, e tem que ser fácil!</w:t>
+      </w:r>
+    </w:p>
+    <w:p>
+      <w:pPr>
+        <w:jc w:val="both"/>
+      </w:pPr>
+      <w:r>
+        <w:t>É imprescindível registrar uma venda, nela haverá um ou mais produtos e sempre será executada por um operador.</w:t>
+      </w:r>
+    </w:p>
+    <w:p>
+      <w:pPr>
+        <w:jc w:val="both"/>
+      </w:pPr>
+      <w:r>
+        <w:t xml:space="preserve">É imprescindível registrar o pagamento da venda, </w:t>
+      </w:r>
+      <w:proofErr w:type="spellStart"/>
+      <w:r>
+        <w:t>dã</w:t>
+      </w:r>
+      <w:proofErr w:type="spellEnd"/>
+      <w:r>
+        <w:t>!</w:t>
+      </w:r>
+    </w:p>
+    <w:p>
+      <w:pPr>
+        <w:jc w:val="both"/>
+      </w:pPr>
+      <w:r>
+        <w:t>Seria legal ao final do dia saber o quanto foi vendido, e outros relatórios que eu eventualmente venha querer (provavelmente serão muitos!).</w:t>
+      </w:r>
+    </w:p>
+    <w:p>
+      <w:pPr>
+        <w:jc w:val="both"/>
+      </w:pPr>
+      <w:r>
+        <w:t xml:space="preserve">Ah e peguem </w:t>
+      </w:r>
+      <w:proofErr w:type="gramStart"/>
+      <w:r>
+        <w:t>leve..</w:t>
+      </w:r>
+      <w:proofErr w:type="gramEnd"/>
+      <w:r>
+        <w:t xml:space="preserve"> </w:t>
+      </w:r>
+      <w:proofErr w:type="gramStart"/>
+      <w:r>
+        <w:t>meus</w:t>
+      </w:r>
+      <w:proofErr w:type="gramEnd"/>
+      <w:r>
+        <w:t xml:space="preserve"> funcionários não podem ter dificuldade de opera</w:t>
+      </w:r>
+      <w:r>
+        <w:t>r</w:t>
+      </w:r>
+      <w:r>
+        <w:t xml:space="preserve"> a solução </w:t>
+      </w:r>
+      <w:r>
+        <w:t>tecnológica</w:t>
+      </w:r>
       <w:r>
         <w:t>. Obrigado!</w:t>
       </w:r>

</xml_diff>